<commit_message>
Eliminando requisito SGDS-RS03: Registro Solicitante y corrigiendo nomenclaturas
</commit_message>
<xml_diff>
--- a/Desarrollo/SGDS/Analisis/SGDS - RS/SGDS - RS 04.docx
+++ b/Desarrollo/SGDS/Analisis/SGDS - RS/SGDS - RS 04.docx
@@ -89,7 +89,7 @@
           <w:szCs w:val="44"/>
           <w:rtl w:val="0"/>
         </w:rPr>
-        <w:t xml:space="preserve">RS 04- Programación de citas </w:t>
+        <w:t xml:space="preserve">RS 05- Validación de beneficios </w:t>
       </w:r>
       <w:r>
         <w:rPr>
@@ -318,12 +318,12 @@
                   <wp:posOffset>-76199</wp:posOffset>
                 </wp:positionH>
                 <wp:positionV relativeFrom="paragraph">
-                  <wp:posOffset>2413000</wp:posOffset>
+                  <wp:posOffset>2425700</wp:posOffset>
                 </wp:positionV>
-                <wp:extent cx="6071235" cy="2616835"/>
+                <wp:extent cx="6061710" cy="2607310"/>
                 <wp:effectExtent b="0" l="0" r="0" t="0"/>
                 <wp:wrapSquare wrapText="bothSides" distB="0" distT="0" distL="0" distR="89535"/>
-                <wp:docPr id="5" name=""/>
+                <wp:docPr id="3" name=""/>
                 <a:graphic>
                   <a:graphicData uri="http://schemas.microsoft.com/office/word/2010/wordprocessingShape">
                     <wps:wsp>
@@ -406,12 +406,12 @@
                   <wp:posOffset>-76199</wp:posOffset>
                 </wp:positionH>
                 <wp:positionV relativeFrom="paragraph">
-                  <wp:posOffset>2413000</wp:posOffset>
+                  <wp:posOffset>2425700</wp:posOffset>
                 </wp:positionV>
-                <wp:extent cx="6071235" cy="2616835"/>
+                <wp:extent cx="6061710" cy="2607310"/>
                 <wp:effectExtent b="0" l="0" r="0" t="0"/>
                 <wp:wrapSquare wrapText="bothSides" distB="0" distT="0" distL="0" distR="89535"/>
-                <wp:docPr id="5" name="image2.png"/>
+                <wp:docPr id="3" name="image2.png"/>
                 <a:graphic>
                   <a:graphicData uri="http://schemas.openxmlformats.org/drawingml/2006/picture">
                     <pic:pic>
@@ -429,7 +429,7 @@
                       <pic:spPr>
                         <a:xfrm>
                           <a:off x="0" y="0"/>
-                          <a:ext cx="6071235" cy="2616835"/>
+                          <a:ext cx="6061710" cy="2607310"/>
                         </a:xfrm>
                         <a:prstGeom prst="rect"/>
                         <a:ln/>
@@ -523,7 +523,7 @@
             <w:tabs>
               <w:tab w:val="right" w:leader="none" w:pos="12000"/>
             </w:tabs>
-            <w:spacing w:after="0" w:before="60" w:line="240" w:lineRule="auto"/>
+            <w:spacing w:after="0" w:before="60" w:line="360" w:lineRule="auto"/>
             <w:jc w:val="left"/>
             <w:rPr>
               <w:rFonts w:ascii="Arial" w:cs="Arial" w:eastAsia="Arial" w:hAnsi="Arial"/>
@@ -577,7 +577,7 @@
             <w:tabs>
               <w:tab w:val="right" w:leader="none" w:pos="12000"/>
             </w:tabs>
-            <w:spacing w:after="0" w:before="60" w:line="240" w:lineRule="auto"/>
+            <w:spacing w:after="0" w:before="60" w:line="360" w:lineRule="auto"/>
             <w:ind w:left="360" w:firstLine="0"/>
             <w:jc w:val="left"/>
             <w:rPr>
@@ -627,7 +627,7 @@
             <w:tabs>
               <w:tab w:val="right" w:leader="none" w:pos="12000"/>
             </w:tabs>
-            <w:spacing w:after="0" w:before="60" w:line="240" w:lineRule="auto"/>
+            <w:spacing w:after="0" w:before="60" w:line="360" w:lineRule="auto"/>
             <w:ind w:left="360" w:firstLine="0"/>
             <w:jc w:val="left"/>
             <w:rPr>
@@ -677,7 +677,7 @@
             <w:tabs>
               <w:tab w:val="right" w:leader="none" w:pos="12000"/>
             </w:tabs>
-            <w:spacing w:after="0" w:before="60" w:line="240" w:lineRule="auto"/>
+            <w:spacing w:after="0" w:before="60" w:line="360" w:lineRule="auto"/>
             <w:ind w:left="360" w:firstLine="0"/>
             <w:jc w:val="left"/>
             <w:rPr>
@@ -727,7 +727,7 @@
             <w:tabs>
               <w:tab w:val="right" w:leader="none" w:pos="12000"/>
             </w:tabs>
-            <w:spacing w:after="0" w:before="60" w:line="240" w:lineRule="auto"/>
+            <w:spacing w:after="0" w:before="60" w:line="360" w:lineRule="auto"/>
             <w:jc w:val="left"/>
             <w:rPr>
               <w:rFonts w:ascii="Arial" w:cs="Arial" w:eastAsia="Arial" w:hAnsi="Arial"/>
@@ -776,7 +776,7 @@
             <w:tabs>
               <w:tab w:val="right" w:leader="none" w:pos="12000"/>
             </w:tabs>
-            <w:spacing w:after="0" w:before="60" w:line="240" w:lineRule="auto"/>
+            <w:spacing w:after="0" w:before="60" w:line="360" w:lineRule="auto"/>
             <w:ind w:left="360" w:firstLine="0"/>
             <w:jc w:val="left"/>
             <w:rPr>
@@ -826,7 +826,7 @@
             <w:tabs>
               <w:tab w:val="right" w:leader="none" w:pos="12000"/>
             </w:tabs>
-            <w:spacing w:after="0" w:before="60" w:line="240" w:lineRule="auto"/>
+            <w:spacing w:after="0" w:before="60" w:line="360" w:lineRule="auto"/>
             <w:ind w:left="360" w:firstLine="0"/>
             <w:jc w:val="left"/>
             <w:rPr>
@@ -876,7 +876,7 @@
             <w:tabs>
               <w:tab w:val="right" w:leader="none" w:pos="12000"/>
             </w:tabs>
-            <w:spacing w:after="0" w:before="60" w:line="240" w:lineRule="auto"/>
+            <w:spacing w:after="0" w:before="60" w:line="360" w:lineRule="auto"/>
             <w:ind w:left="360" w:firstLine="0"/>
             <w:jc w:val="left"/>
             <w:rPr>
@@ -926,7 +926,7 @@
             <w:tabs>
               <w:tab w:val="right" w:leader="none" w:pos="12000"/>
             </w:tabs>
-            <w:spacing w:after="0" w:before="60" w:line="240" w:lineRule="auto"/>
+            <w:spacing w:after="0" w:before="60" w:line="360" w:lineRule="auto"/>
             <w:ind w:left="360" w:firstLine="0"/>
             <w:jc w:val="left"/>
             <w:rPr>
@@ -976,7 +976,7 @@
             <w:tabs>
               <w:tab w:val="right" w:leader="none" w:pos="12000"/>
             </w:tabs>
-            <w:spacing w:after="0" w:before="60" w:line="240" w:lineRule="auto"/>
+            <w:spacing w:after="0" w:before="60" w:line="360" w:lineRule="auto"/>
             <w:ind w:left="360" w:firstLine="0"/>
             <w:jc w:val="left"/>
             <w:rPr>
@@ -993,7 +993,7 @@
               <w:vertAlign w:val="baseline"/>
             </w:rPr>
           </w:pPr>
-          <w:hyperlink w:anchor="_heading=h.1y810tw">
+          <w:hyperlink w:anchor="_heading=h.4i7ojhp">
             <w:r>
               <w:rPr>
                 <w:rFonts w:ascii="Times New Roman" w:cs="Times New Roman" w:eastAsia="Times New Roman" w:hAnsi="Times New Roman"/>
@@ -1026,7 +1026,7 @@
             <w:tabs>
               <w:tab w:val="right" w:leader="none" w:pos="12000"/>
             </w:tabs>
-            <w:spacing w:after="0" w:before="60" w:line="240" w:lineRule="auto"/>
+            <w:spacing w:after="0" w:before="60" w:line="360" w:lineRule="auto"/>
             <w:ind w:left="360" w:firstLine="0"/>
             <w:jc w:val="left"/>
             <w:rPr>
@@ -1076,7 +1076,7 @@
             <w:tabs>
               <w:tab w:val="right" w:leader="none" w:pos="12000"/>
             </w:tabs>
-            <w:spacing w:after="0" w:before="60" w:line="240" w:lineRule="auto"/>
+            <w:spacing w:after="0" w:before="60" w:line="360" w:lineRule="auto"/>
             <w:ind w:left="360" w:firstLine="0"/>
             <w:jc w:val="left"/>
             <w:rPr>
@@ -1093,7 +1093,7 @@
               <w:vertAlign w:val="baseline"/>
             </w:rPr>
           </w:pPr>
-          <w:hyperlink w:anchor="_heading=h.ihv636">
+          <w:hyperlink w:anchor="_heading=h.3o7alnk">
             <w:r>
               <w:rPr>
                 <w:rFonts w:ascii="Times New Roman" w:cs="Times New Roman" w:eastAsia="Times New Roman" w:hAnsi="Times New Roman"/>
@@ -1150,7 +1150,7 @@
         <w:pageBreakBefore w:val="1"/>
         <w:numPr>
           <w:ilvl w:val="0"/>
-          <w:numId w:val="1"/>
+          <w:numId w:val="4"/>
         </w:numPr>
         <w:spacing w:after="360" w:before="360" w:lineRule="auto"/>
         <w:ind w:left="858" w:hanging="432"/>
@@ -1183,7 +1183,7 @@
         <w:pStyle w:val="Heading2"/>
         <w:numPr>
           <w:ilvl w:val="1"/>
-          <w:numId w:val="1"/>
+          <w:numId w:val="4"/>
         </w:numPr>
         <w:spacing w:after="240" w:before="240" w:lineRule="auto"/>
         <w:ind w:left="576" w:hanging="576"/>
@@ -1219,7 +1219,7 @@
         <w:rPr>
           <w:rtl w:val="0"/>
         </w:rPr>
-        <w:t xml:space="preserve">El propósito de la programación de citas en el sistema de donación de sangre en línea es permitir a los donantes de sangre programar sus citas de donación de manera eficiente y conveniente, y mejorar la eficacia y eficiencia de los servicios de donación de sangre en los hospitales.</w:t>
+        <w:t xml:space="preserve">El propósito de la validación de beneficios es asegurarse de que los donantes que reciben una recompensa cumplan con los requisitos para obtenerla y que se otorguen recompensas solo a los donantes elegibles. De esta manera, se fomenta la transparencia y la confianza en el proceso de donación de sangre, lo que puede motivar a más personas a donar.</w:t>
       </w:r>
     </w:p>
     <w:p>
@@ -1227,7 +1227,7 @@
         <w:pStyle w:val="Heading2"/>
         <w:numPr>
           <w:ilvl w:val="1"/>
-          <w:numId w:val="1"/>
+          <w:numId w:val="4"/>
         </w:numPr>
         <w:spacing w:after="240" w:before="240" w:lineRule="auto"/>
         <w:ind w:left="576" w:hanging="576"/>
@@ -1263,7 +1263,7 @@
         <w:rPr>
           <w:rtl w:val="0"/>
         </w:rPr>
-        <w:t xml:space="preserve">El alcance de la programación de citas incluye la selección del hospital, el horario de la cita, la confirmación de la cita y los recordatorios de citas, así como la capacidad de cancelar o reprogramar una cita existente. También puede haber una función de seguimiento de la disponibilidad de citas en tiempo real y la capacidad de programar citas en línea.</w:t>
+        <w:t xml:space="preserve">El alcance de la validación de beneficios puede variar según la recompensa ofrecida y los requisitos para ser elegible. Por ejemplo, si se ofrece una consulta gratuita como recompensa, se pueden verificar el historial de donación del donante, su elegibilidad médica y su identidad. Si se ofrece algún tipo de incentivo monetario, se puede requerir información adicional, como datos bancarios o fiscales. En cualquier caso, el alcance debe ser suficiente para verificar la elegibilidad del donante y garantizar la transparencia en el proceso de donación de sangre.</w:t>
       </w:r>
     </w:p>
     <w:p>
@@ -1271,7 +1271,7 @@
         <w:pStyle w:val="Heading2"/>
         <w:numPr>
           <w:ilvl w:val="1"/>
-          <w:numId w:val="1"/>
+          <w:numId w:val="4"/>
         </w:numPr>
         <w:spacing w:after="240" w:before="240" w:lineRule="auto"/>
         <w:ind w:left="576" w:hanging="576"/>
@@ -1299,35 +1299,21 @@
     </w:p>
     <w:p>
       <w:pPr>
-        <w:keepNext w:val="0"/>
-        <w:keepLines w:val="0"/>
-        <w:pageBreakBefore w:val="0"/>
-        <w:widowControl w:val="1"/>
-        <w:pBdr>
-          <w:top w:space="0" w:sz="0" w:val="nil"/>
-          <w:left w:space="0" w:sz="0" w:val="nil"/>
-          <w:bottom w:space="0" w:sz="0" w:val="nil"/>
-          <w:right w:space="0" w:sz="0" w:val="nil"/>
-          <w:between w:space="0" w:sz="0" w:val="nil"/>
-        </w:pBdr>
-        <w:shd w:fill="auto" w:val="clear"/>
-        <w:spacing w:after="120" w:before="120" w:line="360" w:lineRule="auto"/>
-        <w:ind w:left="0" w:right="0" w:firstLine="0"/>
-        <w:jc w:val="both"/>
         <w:rPr/>
       </w:pPr>
-      <w:bookmarkStart w:colFirst="0" w:colLast="0" w:name="_heading=h.5ijj5c2azs9m" w:id="8"/>
+      <w:bookmarkStart w:colFirst="0" w:colLast="0" w:name="_heading=h.4d34og8" w:id="8"/>
       <w:bookmarkEnd w:id="8"/>
       <w:r>
         <w:rPr>
           <w:rtl w:val="0"/>
         </w:rPr>
-        <w:t xml:space="preserve">El sistema de programación de citas de donación de sangre permitirá a los usuarios programar citas de donación de sangre en los hospitales y centros de donación de sangre. El sistema también permitirá a los usuarios cancelar citas y verificar la disponibilidad de citas. El sistema será utilizado por los hospitales y centros de donación de sangre para administrar las citas de donación de sangre.</w:t>
-      </w:r>
-      <w:r>
-        <w:rPr>
-          <w:rtl w:val="0"/>
-        </w:rPr>
+        <w:t xml:space="preserve">L</w:t>
+      </w:r>
+      <w:r>
+        <w:rPr>
+          <w:rtl w:val="0"/>
+        </w:rPr>
+        <w:t xml:space="preserve">a validación de beneficios es un proceso para verificar que los donantes que reciben una recompensa cumplan con los requisitos para obtenerla. Se verifica la elegibilidad del donante para la recompensa ofrecida y se pueden tomar medidas como verificar la cantidad de sangre donada, revisar el historial de donación y verificar la identidad del donante. La validación de beneficios ayuda a fomentar la transparencia y la confianza en el proceso de donación de sangre, lo que puede motivar a más personas a donar.</w:t>
       </w:r>
     </w:p>
     <w:p>
@@ -1336,7 +1322,7 @@
         <w:pageBreakBefore w:val="1"/>
         <w:numPr>
           <w:ilvl w:val="0"/>
-          <w:numId w:val="1"/>
+          <w:numId w:val="4"/>
         </w:numPr>
         <w:spacing w:after="360" w:before="360" w:lineRule="auto"/>
         <w:ind w:left="858" w:hanging="432"/>
@@ -1369,7 +1355,7 @@
         <w:pStyle w:val="Heading2"/>
         <w:numPr>
           <w:ilvl w:val="1"/>
-          <w:numId w:val="1"/>
+          <w:numId w:val="4"/>
         </w:numPr>
         <w:spacing w:after="240" w:before="240" w:lineRule="auto"/>
         <w:ind w:left="426" w:hanging="568"/>
@@ -1394,20 +1380,20 @@
           <w:rtl w:val="0"/>
         </w:rPr>
       </w:r>
-    </w:p>
-    <w:p>
-      <w:pPr>
-        <w:ind w:left="576" w:firstLine="0"/>
-        <w:jc w:val="center"/>
-        <w:rPr/>
-      </w:pPr>
-      <w:r>
-        <w:rPr/>
+      <w:r>
         <w:drawing>
-          <wp:inline distB="114300" distT="114300" distL="114300" distR="114300">
-            <wp:extent cx="4657725" cy="3781425"/>
+          <wp:anchor allowOverlap="1" behindDoc="0" distB="114300" distT="114300" distL="114300" distR="114300" hidden="0" layoutInCell="1" locked="0" relativeHeight="0" simplePos="0">
+            <wp:simplePos x="0" y="0"/>
+            <wp:positionH relativeFrom="column">
+              <wp:posOffset>219075</wp:posOffset>
+            </wp:positionH>
+            <wp:positionV relativeFrom="paragraph">
+              <wp:posOffset>552450</wp:posOffset>
+            </wp:positionV>
+            <wp:extent cx="5399730" cy="2705100"/>
             <wp:effectExtent b="0" l="0" r="0" t="0"/>
-            <wp:docPr id="6" name="image1.png"/>
+            <wp:wrapSquare wrapText="bothSides" distB="114300" distT="114300" distL="114300" distR="114300"/>
+            <wp:docPr id="4" name="image1.png"/>
             <a:graphic>
               <a:graphicData uri="http://schemas.openxmlformats.org/drawingml/2006/picture">
                 <pic:pic>
@@ -1425,7 +1411,7 @@
                   <pic:spPr>
                     <a:xfrm>
                       <a:off x="0" y="0"/>
-                      <a:ext cx="4657725" cy="3781425"/>
+                      <a:ext cx="5399730" cy="2705100"/>
                     </a:xfrm>
                     <a:prstGeom prst="rect"/>
                     <a:ln/>
@@ -1433,18 +1419,23 @@
                 </pic:pic>
               </a:graphicData>
             </a:graphic>
-          </wp:inline>
+          </wp:anchor>
         </w:drawing>
       </w:r>
-      <w:r>
-        <w:rPr>
-          <w:rtl w:val="0"/>
-        </w:rPr>
-      </w:r>
     </w:p>
     <w:p>
       <w:pPr>
         <w:ind w:left="576" w:firstLine="0"/>
+        <w:rPr/>
+      </w:pPr>
+      <w:r>
+        <w:rPr>
+          <w:rtl w:val="0"/>
+        </w:rPr>
+      </w:r>
+    </w:p>
+    <w:p>
+      <w:pPr>
         <w:jc w:val="center"/>
         <w:rPr/>
       </w:pPr>
@@ -1457,22 +1448,23 @@
     <w:p>
       <w:pPr>
         <w:jc w:val="center"/>
+        <w:rPr/>
+      </w:pPr>
+      <w:bookmarkStart w:colFirst="0" w:colLast="0" w:name="_heading=h.3rdcrjn" w:id="11"/>
+      <w:bookmarkEnd w:id="11"/>
+      <w:r>
         <w:rPr>
           <w:b w:val="1"/>
           <w:sz w:val="18"/>
           <w:szCs w:val="18"/>
-        </w:rPr>
-      </w:pPr>
-      <w:bookmarkStart w:colFirst="0" w:colLast="0" w:name="_heading=h.3rdcrjn" w:id="11"/>
-      <w:bookmarkEnd w:id="11"/>
-      <w:r>
-        <w:rPr>
-          <w:b w:val="1"/>
-          <w:sz w:val="18"/>
-          <w:szCs w:val="18"/>
-          <w:rtl w:val="0"/>
-        </w:rPr>
-        <w:t xml:space="preserve">Figura 1. Prototipo del Caso de uso: CU004- Programación de citas</w:t>
+          <w:rtl w:val="0"/>
+        </w:rPr>
+        <w:t xml:space="preserve">Figura 1. Prototipo del Caso de uso: CU005- Validación de Beneficios</w:t>
+      </w:r>
+      <w:r>
+        <w:rPr>
+          <w:rtl w:val="0"/>
+        </w:rPr>
       </w:r>
     </w:p>
     <w:p>
@@ -1480,7 +1472,7 @@
         <w:pStyle w:val="Heading2"/>
         <w:numPr>
           <w:ilvl w:val="1"/>
-          <w:numId w:val="1"/>
+          <w:numId w:val="4"/>
         </w:numPr>
         <w:spacing w:after="240" w:before="240" w:lineRule="auto"/>
         <w:ind w:left="426" w:hanging="568"/>
@@ -1508,35 +1500,13 @@
     </w:p>
     <w:p>
       <w:pPr>
-        <w:keepNext w:val="0"/>
-        <w:keepLines w:val="0"/>
-        <w:pageBreakBefore w:val="0"/>
-        <w:widowControl w:val="1"/>
-        <w:pBdr>
-          <w:top w:space="0" w:sz="0" w:val="nil"/>
-          <w:left w:space="0" w:sz="0" w:val="nil"/>
-          <w:bottom w:space="0" w:sz="0" w:val="nil"/>
-          <w:right w:space="0" w:sz="0" w:val="nil"/>
-          <w:between w:space="0" w:sz="0" w:val="nil"/>
-        </w:pBdr>
-        <w:shd w:fill="auto" w:val="clear"/>
-        <w:spacing w:after="120" w:before="120" w:line="360" w:lineRule="auto"/>
-        <w:ind w:left="0" w:right="0" w:firstLine="0"/>
-        <w:jc w:val="both"/>
         <w:rPr/>
       </w:pPr>
-      <w:bookmarkStart w:colFirst="0" w:colLast="0" w:name="_heading=h.wuq00gxyk7u4" w:id="13"/>
-      <w:bookmarkEnd w:id="13"/>
-      <w:r>
-        <w:rPr>
-          <w:rtl w:val="0"/>
-        </w:rPr>
-        <w:t xml:space="preserve">El sistema de programación de citas de donación de sangre permitirá a los usuarios programar citas, cancelar citas y verificar la disponibilidad de citas. Los usuarios podrán buscar citas disponibles en función de su ubicación y la disponibilidad de citas en el hospital o centro de donación de sangre. Los usuarios también podrán cancelar citas existentes.</w:t>
-      </w:r>
-      <w:r>
-        <w:rPr>
-          <w:rtl w:val="0"/>
-        </w:rPr>
+      <w:r>
+        <w:rPr>
+          <w:rtl w:val="0"/>
+        </w:rPr>
+        <w:t xml:space="preserve">La validación de beneficios es un proceso que se realiza en el contexto de un sistema de donación de sangre en línea. Su objetivo es verificar que los donantes que han recibido una recompensa por su donación de sangre cumplan con los requisitos para obtenerla.</w:t>
       </w:r>
     </w:p>
     <w:p>
@@ -1544,7 +1514,7 @@
         <w:pStyle w:val="Heading2"/>
         <w:numPr>
           <w:ilvl w:val="1"/>
-          <w:numId w:val="1"/>
+          <w:numId w:val="4"/>
         </w:numPr>
         <w:spacing w:after="240" w:before="240" w:lineRule="auto"/>
         <w:ind w:left="426" w:hanging="568"/>
@@ -1554,8 +1524,8 @@
           <w:szCs w:val="28"/>
         </w:rPr>
       </w:pPr>
-      <w:bookmarkStart w:colFirst="0" w:colLast="0" w:name="_heading=h.35nkun2" w:id="14"/>
-      <w:bookmarkEnd w:id="14"/>
+      <w:bookmarkStart w:colFirst="0" w:colLast="0" w:name="_heading=h.35nkun2" w:id="13"/>
+      <w:bookmarkEnd w:id="13"/>
       <w:r>
         <w:rPr>
           <w:sz w:val="28"/>
@@ -1572,111 +1542,107 @@
     </w:p>
     <w:p>
       <w:pPr>
-        <w:keepNext w:val="0"/>
-        <w:keepLines w:val="0"/>
-        <w:pageBreakBefore w:val="0"/>
-        <w:widowControl w:val="1"/>
-        <w:pBdr>
-          <w:top w:space="0" w:sz="0" w:val="nil"/>
-          <w:left w:space="0" w:sz="0" w:val="nil"/>
-          <w:bottom w:space="0" w:sz="0" w:val="nil"/>
-          <w:right w:space="0" w:sz="0" w:val="nil"/>
-          <w:between w:space="0" w:sz="0" w:val="nil"/>
-        </w:pBdr>
-        <w:shd w:fill="auto" w:val="clear"/>
-        <w:spacing w:after="120" w:before="120" w:line="360" w:lineRule="auto"/>
-        <w:ind w:left="0" w:right="0" w:firstLine="0"/>
-        <w:jc w:val="both"/>
+        <w:numPr>
+          <w:ilvl w:val="0"/>
+          <w:numId w:val="2"/>
+        </w:numPr>
+        <w:ind w:left="720" w:hanging="360"/>
         <w:rPr/>
       </w:pPr>
-      <w:bookmarkStart w:colFirst="0" w:colLast="0" w:name="_heading=h.8dlfroahnli2" w:id="15"/>
+      <w:bookmarkStart w:colFirst="0" w:colLast="0" w:name="_heading=h.1ksv4uv" w:id="14"/>
+      <w:bookmarkEnd w:id="14"/>
+      <w:r>
+        <w:rPr>
+          <w:rtl w:val="0"/>
+        </w:rPr>
+        <w:t xml:space="preserve">Usuario Donante: Usuario del sistema que registra sus datos personales para programar una cita de donación de sangre.</w:t>
+      </w:r>
+    </w:p>
+    <w:p>
+      <w:pPr>
+        <w:numPr>
+          <w:ilvl w:val="0"/>
+          <w:numId w:val="2"/>
+        </w:numPr>
+        <w:ind w:left="720" w:hanging="360"/>
+        <w:rPr/>
+      </w:pPr>
+      <w:bookmarkStart w:colFirst="0" w:colLast="0" w:name="_heading=h.44sinio" w:id="15"/>
       <w:bookmarkEnd w:id="15"/>
       <w:r>
         <w:rPr>
           <w:rtl w:val="0"/>
         </w:rPr>
-        <w:t xml:space="preserve">Los actores principales en el sistema de programación de citas de donación de sangre son los siguientes:</w:t>
-      </w:r>
-    </w:p>
-    <w:p>
-      <w:pPr>
-        <w:keepNext w:val="0"/>
-        <w:keepLines w:val="0"/>
-        <w:pageBreakBefore w:val="0"/>
-        <w:widowControl w:val="1"/>
+        <w:t xml:space="preserve">Usuario Hospital: Usuario del sistema que valida los datos personales de los donantes de sangre y determina las condiciones necesarias para otorgar los beneficios.</w:t>
+      </w:r>
+    </w:p>
+    <w:p>
+      <w:pPr>
+        <w:pStyle w:val="Heading2"/>
+        <w:numPr>
+          <w:ilvl w:val="1"/>
+          <w:numId w:val="4"/>
+        </w:numPr>
+        <w:spacing w:after="240" w:before="240" w:lineRule="auto"/>
+        <w:ind w:left="426" w:hanging="568"/>
+        <w:rPr>
+          <w:b w:val="1"/>
+          <w:sz w:val="28"/>
+          <w:szCs w:val="28"/>
+        </w:rPr>
+      </w:pPr>
+      <w:bookmarkStart w:colFirst="0" w:colLast="0" w:name="_heading=h.2jxsxqh" w:id="16"/>
+      <w:bookmarkEnd w:id="16"/>
+      <w:r>
+        <w:rPr>
+          <w:sz w:val="28"/>
+          <w:szCs w:val="28"/>
+          <w:rtl w:val="0"/>
+        </w:rPr>
+        <w:t xml:space="preserve">Precondiciones</w:t>
+      </w:r>
+      <w:r>
+        <w:rPr>
+          <w:rtl w:val="0"/>
+        </w:rPr>
+      </w:r>
+    </w:p>
+    <w:p>
+      <w:pPr>
         <w:numPr>
           <w:ilvl w:val="0"/>
           <w:numId w:val="3"/>
         </w:numPr>
-        <w:pBdr>
-          <w:top w:space="0" w:sz="0" w:val="nil"/>
-          <w:left w:space="0" w:sz="0" w:val="nil"/>
-          <w:bottom w:space="0" w:sz="0" w:val="nil"/>
-          <w:right w:space="0" w:sz="0" w:val="nil"/>
-          <w:between w:space="0" w:sz="0" w:val="nil"/>
-        </w:pBdr>
-        <w:shd w:fill="auto" w:val="clear"/>
-        <w:spacing w:after="0" w:afterAutospacing="0" w:before="120" w:line="360" w:lineRule="auto"/>
-        <w:ind w:left="720" w:right="0" w:hanging="360"/>
-        <w:jc w:val="both"/>
-        <w:rPr>
-          <w:u w:val="none"/>
-        </w:rPr>
-      </w:pPr>
-      <w:bookmarkStart w:colFirst="0" w:colLast="0" w:name="_heading=h.2yhvj2r6vmoz" w:id="16"/>
-      <w:bookmarkEnd w:id="16"/>
-      <w:r>
-        <w:rPr>
-          <w:rtl w:val="0"/>
-        </w:rPr>
-        <w:t xml:space="preserve">Donante: Persona que desea donar sangre.</w:t>
-      </w:r>
-    </w:p>
-    <w:p>
-      <w:pPr>
-        <w:keepNext w:val="0"/>
-        <w:keepLines w:val="0"/>
-        <w:pageBreakBefore w:val="0"/>
-        <w:widowControl w:val="1"/>
+        <w:spacing w:after="0" w:before="0" w:lineRule="auto"/>
+        <w:ind w:left="720" w:hanging="360"/>
+        <w:rPr/>
+      </w:pPr>
+      <w:bookmarkStart w:colFirst="0" w:colLast="0" w:name="_heading=h.3j2qqm3" w:id="17"/>
+      <w:bookmarkEnd w:id="17"/>
+      <w:r>
+        <w:rPr>
+          <w:rtl w:val="0"/>
+        </w:rPr>
+        <w:t xml:space="preserve">El hospital debe haber validado la donación de sangre del donante en el sistema.</w:t>
+      </w:r>
+    </w:p>
+    <w:p>
+      <w:pPr>
         <w:numPr>
           <w:ilvl w:val="0"/>
           <w:numId w:val="3"/>
         </w:numPr>
-        <w:pBdr>
-          <w:top w:space="0" w:sz="0" w:val="nil"/>
-          <w:left w:space="0" w:sz="0" w:val="nil"/>
-          <w:bottom w:space="0" w:sz="0" w:val="nil"/>
-          <w:right w:space="0" w:sz="0" w:val="nil"/>
-          <w:between w:space="0" w:sz="0" w:val="nil"/>
-        </w:pBdr>
-        <w:shd w:fill="auto" w:val="clear"/>
-        <w:spacing w:after="120" w:before="0" w:beforeAutospacing="0" w:line="360" w:lineRule="auto"/>
-        <w:ind w:left="720" w:right="0" w:hanging="360"/>
-        <w:jc w:val="both"/>
-        <w:rPr>
-          <w:u w:val="none"/>
-        </w:rPr>
-      </w:pPr>
-      <w:bookmarkStart w:colFirst="0" w:colLast="0" w:name="_heading=h.cd3p6b7f8r69" w:id="17"/>
-      <w:bookmarkEnd w:id="17"/>
-      <w:r>
-        <w:rPr>
-          <w:rtl w:val="0"/>
-        </w:rPr>
-        <w:t xml:space="preserve">Hospital o Centro de donación de sangre: Institución que administra las citas de donación de sangre.</w:t>
-      </w:r>
-    </w:p>
-    <w:p>
-      <w:pPr>
-        <w:ind w:left="720" w:firstLine="0"/>
+        <w:spacing w:before="0" w:lineRule="auto"/>
+        <w:ind w:left="720" w:hanging="360"/>
         <w:rPr/>
       </w:pPr>
-      <w:bookmarkStart w:colFirst="0" w:colLast="0" w:name="_heading=h.44sinio" w:id="18"/>
+      <w:bookmarkStart w:colFirst="0" w:colLast="0" w:name="_heading=h.1y810tw" w:id="18"/>
       <w:bookmarkEnd w:id="18"/>
       <w:r>
         <w:rPr>
           <w:rtl w:val="0"/>
         </w:rPr>
+        <w:t xml:space="preserve">El hospital debe haber validado la información personal del donante.</w:t>
       </w:r>
     </w:p>
     <w:p>
@@ -1684,7 +1650,7 @@
         <w:pStyle w:val="Heading2"/>
         <w:numPr>
           <w:ilvl w:val="1"/>
-          <w:numId w:val="1"/>
+          <w:numId w:val="4"/>
         </w:numPr>
         <w:spacing w:after="240" w:before="240" w:lineRule="auto"/>
         <w:ind w:left="426" w:hanging="568"/>
@@ -1694,7 +1660,7 @@
           <w:szCs w:val="28"/>
         </w:rPr>
       </w:pPr>
-      <w:bookmarkStart w:colFirst="0" w:colLast="0" w:name="_heading=h.2jxsxqh" w:id="19"/>
+      <w:bookmarkStart w:colFirst="0" w:colLast="0" w:name="_heading=h.4i7ojhp" w:id="19"/>
       <w:bookmarkEnd w:id="19"/>
       <w:r>
         <w:rPr>
@@ -1702,85 +1668,30 @@
           <w:szCs w:val="28"/>
           <w:rtl w:val="0"/>
         </w:rPr>
-        <w:t xml:space="preserve">Precondiciones</w:t>
-      </w:r>
-      <w:r>
-        <w:rPr>
-          <w:rtl w:val="0"/>
-        </w:rPr>
-      </w:r>
-    </w:p>
-    <w:p>
-      <w:pPr>
-        <w:keepNext w:val="0"/>
-        <w:keepLines w:val="0"/>
-        <w:pageBreakBefore w:val="0"/>
-        <w:widowControl w:val="1"/>
+        <w:t xml:space="preserve">Pos Condiciones</w:t>
+      </w:r>
+      <w:r>
+        <w:rPr>
+          <w:rtl w:val="0"/>
+        </w:rPr>
+      </w:r>
+    </w:p>
+    <w:p>
+      <w:pPr>
         <w:numPr>
           <w:ilvl w:val="0"/>
-          <w:numId w:val="2"/>
+          <w:numId w:val="5"/>
         </w:numPr>
-        <w:pBdr>
-          <w:top w:space="0" w:sz="0" w:val="nil"/>
-          <w:left w:space="0" w:sz="0" w:val="nil"/>
-          <w:bottom w:space="0" w:sz="0" w:val="nil"/>
-          <w:right w:space="0" w:sz="0" w:val="nil"/>
-          <w:between w:space="0" w:sz="0" w:val="nil"/>
-        </w:pBdr>
-        <w:shd w:fill="auto" w:val="clear"/>
-        <w:spacing w:after="0" w:afterAutospacing="0" w:before="120" w:line="360" w:lineRule="auto"/>
-        <w:ind w:left="720" w:right="0" w:hanging="360"/>
-        <w:jc w:val="both"/>
-        <w:rPr>
-          <w:u w:val="none"/>
-        </w:rPr>
-      </w:pPr>
-      <w:bookmarkStart w:colFirst="0" w:colLast="0" w:name="_heading=h.dmxn9czf6bw4" w:id="20"/>
+        <w:ind w:left="720" w:hanging="360"/>
+        <w:rPr/>
+      </w:pPr>
+      <w:bookmarkStart w:colFirst="0" w:colLast="0" w:name="_heading=h.2xcytpi" w:id="20"/>
       <w:bookmarkEnd w:id="20"/>
       <w:r>
         <w:rPr>
           <w:rtl w:val="0"/>
         </w:rPr>
-        <w:t xml:space="preserve">El donante debe estar registrado en el sistema de gestión de donación de sangre.</w:t>
-      </w:r>
-    </w:p>
-    <w:p>
-      <w:pPr>
-        <w:keepNext w:val="0"/>
-        <w:keepLines w:val="0"/>
-        <w:pageBreakBefore w:val="0"/>
-        <w:widowControl w:val="1"/>
-        <w:numPr>
-          <w:ilvl w:val="0"/>
-          <w:numId w:val="2"/>
-        </w:numPr>
-        <w:pBdr>
-          <w:top w:space="0" w:sz="0" w:val="nil"/>
-          <w:left w:space="0" w:sz="0" w:val="nil"/>
-          <w:bottom w:space="0" w:sz="0" w:val="nil"/>
-          <w:right w:space="0" w:sz="0" w:val="nil"/>
-          <w:between w:space="0" w:sz="0" w:val="nil"/>
-        </w:pBdr>
-        <w:shd w:fill="auto" w:val="clear"/>
-        <w:spacing w:after="120" w:before="0" w:beforeAutospacing="0" w:line="360" w:lineRule="auto"/>
-        <w:ind w:left="720" w:right="0" w:hanging="360"/>
-        <w:jc w:val="both"/>
-        <w:rPr>
-          <w:u w:val="none"/>
-        </w:rPr>
-      </w:pPr>
-      <w:bookmarkStart w:colFirst="0" w:colLast="0" w:name="_heading=h.rddj383dd79l" w:id="21"/>
-      <w:bookmarkEnd w:id="21"/>
-      <w:r>
-        <w:rPr>
-          <w:rtl w:val="0"/>
-        </w:rPr>
-        <w:t xml:space="preserve">El hospital o centro de donación de sangre debe estar registrado en el sistema de gestión de donación de sangre.</w:t>
-      </w:r>
-      <w:r>
-        <w:rPr>
-          <w:rtl w:val="0"/>
-        </w:rPr>
+        <w:t xml:space="preserve">La aprobación o la desaprobación del donante para reclamar la recompensa debe quedar guardada en el sistema .</w:t>
       </w:r>
     </w:p>
     <w:p>
@@ -1788,7 +1699,7 @@
         <w:pStyle w:val="Heading2"/>
         <w:numPr>
           <w:ilvl w:val="1"/>
-          <w:numId w:val="1"/>
+          <w:numId w:val="4"/>
         </w:numPr>
         <w:spacing w:after="240" w:before="240" w:lineRule="auto"/>
         <w:ind w:left="426" w:hanging="568"/>
@@ -1798,51 +1709,134 @@
           <w:szCs w:val="28"/>
         </w:rPr>
       </w:pPr>
-      <w:bookmarkStart w:colFirst="0" w:colLast="0" w:name="_heading=h.1y810tw" w:id="22"/>
-      <w:bookmarkEnd w:id="22"/>
+      <w:bookmarkStart w:colFirst="0" w:colLast="0" w:name="_heading=h.1ci93xb" w:id="21"/>
+      <w:bookmarkEnd w:id="21"/>
       <w:r>
         <w:rPr>
           <w:sz w:val="28"/>
           <w:szCs w:val="28"/>
           <w:rtl w:val="0"/>
         </w:rPr>
-        <w:t xml:space="preserve">Pos Condiciones</w:t>
-      </w:r>
-      <w:r>
-        <w:rPr>
-          <w:rtl w:val="0"/>
-        </w:rPr>
-      </w:r>
-    </w:p>
-    <w:p>
-      <w:pPr>
-        <w:keepNext w:val="0"/>
-        <w:keepLines w:val="0"/>
-        <w:pageBreakBefore w:val="0"/>
-        <w:widowControl w:val="1"/>
+        <w:t xml:space="preserve">Flujo Básico</w:t>
+      </w:r>
+      <w:r>
+        <w:rPr>
+          <w:rtl w:val="0"/>
+        </w:rPr>
+      </w:r>
+    </w:p>
+    <w:p>
+      <w:pPr>
         <w:numPr>
           <w:ilvl w:val="0"/>
-          <w:numId w:val="2"/>
+          <w:numId w:val="6"/>
         </w:numPr>
-        <w:pBdr>
-          <w:top w:space="0" w:sz="0" w:val="nil"/>
-          <w:left w:space="0" w:sz="0" w:val="nil"/>
-          <w:bottom w:space="0" w:sz="0" w:val="nil"/>
-          <w:right w:space="0" w:sz="0" w:val="nil"/>
-          <w:between w:space="0" w:sz="0" w:val="nil"/>
-        </w:pBdr>
-        <w:shd w:fill="auto" w:val="clear"/>
-        <w:spacing w:after="120" w:before="120" w:line="360" w:lineRule="auto"/>
-        <w:ind w:left="720" w:right="0" w:hanging="360"/>
-        <w:jc w:val="both"/>
-      </w:pPr>
-      <w:bookmarkStart w:colFirst="0" w:colLast="0" w:name="_heading=h.9gdotd42rkvz" w:id="23"/>
-      <w:bookmarkEnd w:id="23"/>
-      <w:r>
-        <w:rPr>
-          <w:rtl w:val="0"/>
-        </w:rPr>
-        <w:t xml:space="preserve">El sistema actualizará la disponibilidad de citas de donación de sangre.</w:t>
+        <w:ind w:left="360"/>
+      </w:pPr>
+      <w:bookmarkStart w:colFirst="0" w:colLast="0" w:name="_heading=h.147n2zr" w:id="22"/>
+      <w:bookmarkEnd w:id="22"/>
+      <w:r>
+        <w:rPr>
+          <w:rtl w:val="0"/>
+        </w:rPr>
+        <w:t xml:space="preserve">El donante realiza una donación de sangre en el hospital.</w:t>
+      </w:r>
+    </w:p>
+    <w:p>
+      <w:pPr>
+        <w:numPr>
+          <w:ilvl w:val="0"/>
+          <w:numId w:val="6"/>
+        </w:numPr>
+        <w:ind w:left="360"/>
+      </w:pPr>
+      <w:bookmarkStart w:colFirst="0" w:colLast="0" w:name="_heading=h.147n2zr" w:id="22"/>
+      <w:bookmarkEnd w:id="22"/>
+      <w:r>
+        <w:rPr>
+          <w:rtl w:val="0"/>
+        </w:rPr>
+        <w:t xml:space="preserve">El donante accede al sistema de donación de sangre en línea para registrar su donación y solicitar la validación de su recompensa.</w:t>
+      </w:r>
+    </w:p>
+    <w:p>
+      <w:pPr>
+        <w:numPr>
+          <w:ilvl w:val="0"/>
+          <w:numId w:val="6"/>
+        </w:numPr>
+        <w:ind w:left="360"/>
+      </w:pPr>
+      <w:bookmarkStart w:colFirst="0" w:colLast="0" w:name="_heading=h.147n2zr" w:id="22"/>
+      <w:bookmarkEnd w:id="22"/>
+      <w:r>
+        <w:rPr>
+          <w:rtl w:val="0"/>
+        </w:rPr>
+        <w:t xml:space="preserve">El sistema verifica que el donante cumple con los requisitos necesarios para recibir la recompensa adicional, como haber donado la cantidad de sangre mínima requerida.</w:t>
+      </w:r>
+    </w:p>
+    <w:p>
+      <w:pPr>
+        <w:numPr>
+          <w:ilvl w:val="0"/>
+          <w:numId w:val="6"/>
+        </w:numPr>
+        <w:ind w:left="360"/>
+      </w:pPr>
+      <w:bookmarkStart w:colFirst="0" w:colLast="0" w:name="_heading=h.147n2zr" w:id="22"/>
+      <w:bookmarkEnd w:id="22"/>
+      <w:r>
+        <w:rPr>
+          <w:rtl w:val="0"/>
+        </w:rPr>
+        <w:t xml:space="preserve">Si el donante cumple con los requisitos, el sistema otorga la recompensa correspondiente, como por ejemplo una consulta gratuita.</w:t>
+      </w:r>
+    </w:p>
+    <w:p>
+      <w:pPr>
+        <w:numPr>
+          <w:ilvl w:val="0"/>
+          <w:numId w:val="6"/>
+        </w:numPr>
+        <w:ind w:left="360"/>
+      </w:pPr>
+      <w:bookmarkStart w:colFirst="0" w:colLast="0" w:name="_heading=h.147n2zr" w:id="22"/>
+      <w:bookmarkEnd w:id="22"/>
+      <w:r>
+        <w:rPr>
+          <w:rtl w:val="0"/>
+        </w:rPr>
+        <w:t xml:space="preserve">Si el donante no cumple con los requisitos, el sistema no otorga la recompensa adicional </w:t>
+      </w:r>
+      <w:r>
+        <w:rPr>
+          <w:rtl w:val="0"/>
+        </w:rPr>
+        <w:t xml:space="preserve">y le</w:t>
+      </w:r>
+      <w:r>
+        <w:rPr>
+          <w:rtl w:val="0"/>
+        </w:rPr>
+        <w:t xml:space="preserve"> informa al donante la razón por la cual no se le ha otorgado.</w:t>
+      </w:r>
+    </w:p>
+    <w:p>
+      <w:pPr>
+        <w:numPr>
+          <w:ilvl w:val="0"/>
+          <w:numId w:val="6"/>
+        </w:numPr>
+        <w:ind w:left="360"/>
+      </w:pPr>
+      <w:bookmarkStart w:colFirst="0" w:colLast="0" w:name="_heading=h.147n2zr" w:id="22"/>
+      <w:bookmarkEnd w:id="22"/>
+      <w:r>
+        <w:rPr>
+          <w:rtl w:val="0"/>
+        </w:rPr>
+        <w:t xml:space="preserve">El donante puede acceder al sistema en cualquier momento para verificar el estado de su recompensa o para realizar cualquier otra gestión relacionada con la donación de sangre.</w:t>
       </w:r>
       <w:r>
         <w:rPr>
@@ -1855,7 +1849,7 @@
         <w:pStyle w:val="Heading2"/>
         <w:numPr>
           <w:ilvl w:val="1"/>
-          <w:numId w:val="1"/>
+          <w:numId w:val="4"/>
         </w:numPr>
         <w:spacing w:after="240" w:before="240" w:lineRule="auto"/>
         <w:ind w:left="426" w:hanging="568"/>
@@ -1865,313 +1859,51 @@
           <w:szCs w:val="28"/>
         </w:rPr>
       </w:pPr>
-      <w:bookmarkStart w:colFirst="0" w:colLast="0" w:name="_heading=h.1ci93xb" w:id="24"/>
-      <w:bookmarkEnd w:id="24"/>
+      <w:bookmarkStart w:colFirst="0" w:colLast="0" w:name="_heading=h.3o7alnk" w:id="23"/>
+      <w:bookmarkEnd w:id="23"/>
       <w:r>
         <w:rPr>
           <w:sz w:val="28"/>
           <w:szCs w:val="28"/>
           <w:rtl w:val="0"/>
         </w:rPr>
-        <w:t xml:space="preserve">Flujo Básico</w:t>
-      </w:r>
-      <w:r>
-        <w:rPr>
-          <w:rtl w:val="0"/>
-        </w:rPr>
-      </w:r>
-    </w:p>
-    <w:p>
-      <w:pPr>
-        <w:keepNext w:val="0"/>
-        <w:keepLines w:val="0"/>
-        <w:pageBreakBefore w:val="0"/>
-        <w:widowControl w:val="1"/>
-        <w:pBdr>
-          <w:top w:space="0" w:sz="0" w:val="nil"/>
-          <w:left w:space="0" w:sz="0" w:val="nil"/>
-          <w:bottom w:space="0" w:sz="0" w:val="nil"/>
-          <w:right w:space="0" w:sz="0" w:val="nil"/>
-          <w:between w:space="0" w:sz="0" w:val="nil"/>
-        </w:pBdr>
-        <w:shd w:fill="auto" w:val="clear"/>
-        <w:spacing w:after="120" w:before="120" w:line="360" w:lineRule="auto"/>
-        <w:ind w:left="0" w:right="0" w:firstLine="0"/>
-        <w:jc w:val="both"/>
-        <w:rPr/>
-      </w:pPr>
-      <w:bookmarkStart w:colFirst="0" w:colLast="0" w:name="_heading=h.vlshypl0rpcf" w:id="25"/>
-      <w:bookmarkEnd w:id="25"/>
-      <w:r>
-        <w:rPr>
-          <w:rtl w:val="0"/>
-        </w:rPr>
-        <w:t xml:space="preserve">El flujo básico para el sistema de programación de citas de donación de sangre es el siguiente:</w:t>
-      </w:r>
-    </w:p>
-    <w:p>
-      <w:pPr>
-        <w:keepNext w:val="0"/>
-        <w:keepLines w:val="0"/>
-        <w:pageBreakBefore w:val="0"/>
-        <w:widowControl w:val="1"/>
+        <w:t xml:space="preserve">Excepciones</w:t>
+      </w:r>
+      <w:r>
+        <w:rPr>
+          <w:rtl w:val="0"/>
+        </w:rPr>
+      </w:r>
+    </w:p>
+    <w:p>
+      <w:pPr>
         <w:numPr>
           <w:ilvl w:val="0"/>
-          <w:numId w:val="4"/>
+          <w:numId w:val="1"/>
         </w:numPr>
-        <w:pBdr>
-          <w:top w:space="0" w:sz="0" w:val="nil"/>
-          <w:left w:space="0" w:sz="0" w:val="nil"/>
-          <w:bottom w:space="0" w:sz="0" w:val="nil"/>
-          <w:right w:space="0" w:sz="0" w:val="nil"/>
-          <w:between w:space="0" w:sz="0" w:val="nil"/>
-        </w:pBdr>
-        <w:shd w:fill="auto" w:val="clear"/>
-        <w:spacing w:after="0" w:afterAutospacing="0" w:before="120" w:line="360" w:lineRule="auto"/>
-        <w:ind w:left="720" w:right="0" w:hanging="360"/>
-        <w:jc w:val="both"/>
-        <w:rPr>
-          <w:u w:val="none"/>
-        </w:rPr>
-      </w:pPr>
-      <w:bookmarkStart w:colFirst="0" w:colLast="0" w:name="_heading=h.jucbyvv8arzm" w:id="26"/>
-      <w:bookmarkEnd w:id="26"/>
-      <w:r>
-        <w:rPr>
-          <w:rtl w:val="0"/>
-        </w:rPr>
-        <w:t xml:space="preserve">El donante ingresa al sistema y busca citas de donación de sangre disponibles.</w:t>
-      </w:r>
-    </w:p>
-    <w:p>
-      <w:pPr>
-        <w:keepNext w:val="0"/>
-        <w:keepLines w:val="0"/>
-        <w:pageBreakBefore w:val="0"/>
-        <w:widowControl w:val="1"/>
+        <w:ind w:left="720" w:hanging="360"/>
+      </w:pPr>
+      <w:r>
+        <w:rPr>
+          <w:rtl w:val="0"/>
+        </w:rPr>
+        <w:t xml:space="preserve">EX[1]: Si el sistema de validación de beneficios presenta algún fallo técnico, el personal del hospital puede validar manualmente la información del donante para garantizar la entrega de la recompensa.</w:t>
+      </w:r>
+    </w:p>
+    <w:p>
+      <w:pPr>
         <w:numPr>
           <w:ilvl w:val="0"/>
-          <w:numId w:val="4"/>
-        </w:numPr>
-        <w:pBdr>
-          <w:top w:space="0" w:sz="0" w:val="nil"/>
-          <w:left w:space="0" w:sz="0" w:val="nil"/>
-          <w:bottom w:space="0" w:sz="0" w:val="nil"/>
-          <w:right w:space="0" w:sz="0" w:val="nil"/>
-          <w:between w:space="0" w:sz="0" w:val="nil"/>
-        </w:pBdr>
-        <w:shd w:fill="auto" w:val="clear"/>
-        <w:spacing w:after="0" w:afterAutospacing="0" w:before="0" w:beforeAutospacing="0" w:line="360" w:lineRule="auto"/>
-        <w:ind w:left="720" w:right="0" w:hanging="360"/>
-        <w:jc w:val="both"/>
-        <w:rPr>
-          <w:u w:val="none"/>
-        </w:rPr>
-      </w:pPr>
-      <w:bookmarkStart w:colFirst="0" w:colLast="0" w:name="_heading=h.lqx7imv8wvaw" w:id="27"/>
-      <w:bookmarkEnd w:id="27"/>
-      <w:r>
-        <w:rPr>
-          <w:rtl w:val="0"/>
-        </w:rPr>
-        <w:t xml:space="preserve">El sistema muestra una lista de citas de donación de sangre disponibles en función de la ubicación del donante y la disponibilidad en el hospital o centro de donación de sangre.</w:t>
-      </w:r>
-    </w:p>
-    <w:p>
-      <w:pPr>
-        <w:keepNext w:val="0"/>
-        <w:keepLines w:val="0"/>
-        <w:pageBreakBefore w:val="0"/>
-        <w:widowControl w:val="1"/>
-        <w:numPr>
-          <w:ilvl w:val="0"/>
-          <w:numId w:val="4"/>
-        </w:numPr>
-        <w:pBdr>
-          <w:top w:space="0" w:sz="0" w:val="nil"/>
-          <w:left w:space="0" w:sz="0" w:val="nil"/>
-          <w:bottom w:space="0" w:sz="0" w:val="nil"/>
-          <w:right w:space="0" w:sz="0" w:val="nil"/>
-          <w:between w:space="0" w:sz="0" w:val="nil"/>
-        </w:pBdr>
-        <w:shd w:fill="auto" w:val="clear"/>
-        <w:spacing w:after="0" w:afterAutospacing="0" w:before="0" w:beforeAutospacing="0" w:line="360" w:lineRule="auto"/>
-        <w:ind w:left="720" w:right="0" w:hanging="360"/>
-        <w:jc w:val="both"/>
-        <w:rPr>
-          <w:u w:val="none"/>
-        </w:rPr>
-      </w:pPr>
-      <w:bookmarkStart w:colFirst="0" w:colLast="0" w:name="_heading=h.x3xiy7omdemu" w:id="28"/>
-      <w:bookmarkEnd w:id="28"/>
-      <w:r>
-        <w:rPr>
-          <w:rtl w:val="0"/>
-        </w:rPr>
-        <w:t xml:space="preserve">El donante selecciona una cita de donación de sangre disponible.</w:t>
-      </w:r>
-    </w:p>
-    <w:p>
-      <w:pPr>
-        <w:keepNext w:val="0"/>
-        <w:keepLines w:val="0"/>
-        <w:pageBreakBefore w:val="0"/>
-        <w:widowControl w:val="1"/>
-        <w:numPr>
-          <w:ilvl w:val="0"/>
-          <w:numId w:val="4"/>
-        </w:numPr>
-        <w:pBdr>
-          <w:top w:space="0" w:sz="0" w:val="nil"/>
-          <w:left w:space="0" w:sz="0" w:val="nil"/>
-          <w:bottom w:space="0" w:sz="0" w:val="nil"/>
-          <w:right w:space="0" w:sz="0" w:val="nil"/>
-          <w:between w:space="0" w:sz="0" w:val="nil"/>
-        </w:pBdr>
-        <w:shd w:fill="auto" w:val="clear"/>
-        <w:spacing w:after="120" w:before="0" w:beforeAutospacing="0" w:line="360" w:lineRule="auto"/>
-        <w:ind w:left="720" w:right="0" w:hanging="360"/>
-        <w:jc w:val="both"/>
-        <w:rPr>
-          <w:u w:val="none"/>
-        </w:rPr>
-      </w:pPr>
-      <w:bookmarkStart w:colFirst="0" w:colLast="0" w:name="_heading=h.knlqiflyhx02" w:id="29"/>
-      <w:bookmarkEnd w:id="29"/>
-      <w:r>
-        <w:rPr>
-          <w:rtl w:val="0"/>
-        </w:rPr>
-        <w:t xml:space="preserve">El sistema confirma la cita de donación de sangre y actualiza la disponibilidad de citas de donación de sangre.</w:t>
-      </w:r>
-      <w:r>
-        <w:rPr>
-          <w:rtl w:val="0"/>
-        </w:rPr>
-      </w:r>
-    </w:p>
-    <w:p>
-      <w:pPr>
-        <w:pStyle w:val="Heading2"/>
-        <w:numPr>
-          <w:ilvl w:val="1"/>
           <w:numId w:val="1"/>
         </w:numPr>
-        <w:spacing w:after="240" w:before="240" w:lineRule="auto"/>
-        <w:ind w:left="426" w:hanging="568"/>
-        <w:rPr>
-          <w:b w:val="1"/>
-          <w:sz w:val="28"/>
-          <w:szCs w:val="28"/>
-        </w:rPr>
-      </w:pPr>
-      <w:bookmarkStart w:colFirst="0" w:colLast="0" w:name="_heading=h.ihv636" w:id="30"/>
-      <w:bookmarkEnd w:id="30"/>
-      <w:r>
-        <w:rPr>
-          <w:sz w:val="28"/>
-          <w:szCs w:val="28"/>
-          <w:rtl w:val="0"/>
-        </w:rPr>
-        <w:t xml:space="preserve">Excepciones</w:t>
-      </w:r>
-      <w:r>
-        <w:rPr>
-          <w:rtl w:val="0"/>
-        </w:rPr>
-      </w:r>
-    </w:p>
-    <w:p>
-      <w:pPr>
-        <w:keepNext w:val="0"/>
-        <w:keepLines w:val="0"/>
-        <w:pageBreakBefore w:val="0"/>
-        <w:widowControl w:val="1"/>
-        <w:numPr>
-          <w:ilvl w:val="0"/>
-          <w:numId w:val="4"/>
-        </w:numPr>
-        <w:pBdr>
-          <w:top w:space="0" w:sz="0" w:val="nil"/>
-          <w:left w:space="0" w:sz="0" w:val="nil"/>
-          <w:bottom w:space="0" w:sz="0" w:val="nil"/>
-          <w:right w:space="0" w:sz="0" w:val="nil"/>
-          <w:between w:space="0" w:sz="0" w:val="nil"/>
-        </w:pBdr>
-        <w:shd w:fill="auto" w:val="clear"/>
-        <w:spacing w:after="0" w:afterAutospacing="0" w:before="120" w:line="360" w:lineRule="auto"/>
-        <w:ind w:left="720" w:right="0" w:hanging="360"/>
-        <w:jc w:val="both"/>
-      </w:pPr>
-      <w:bookmarkStart w:colFirst="0" w:colLast="0" w:name="_heading=h.dvestkovq3m0" w:id="31"/>
-      <w:bookmarkEnd w:id="31"/>
-      <w:r>
-        <w:rPr>
-          <w:rtl w:val="0"/>
-        </w:rPr>
-        <w:t xml:space="preserve">EX[1]: </w:t>
-      </w:r>
-      <w:r>
-        <w:rPr>
-          <w:rtl w:val="0"/>
-        </w:rPr>
-        <w:t xml:space="preserve">Si no hay citas de donación de sangre disponibles en el hospital o centro de donación de sangre, el sistema mostrará un mensaje de error al donante.</w:t>
-      </w:r>
-      <w:r>
-        <w:rPr>
-          <w:rtl w:val="0"/>
-        </w:rPr>
-      </w:r>
-    </w:p>
-    <w:p>
-      <w:pPr>
-        <w:keepNext w:val="0"/>
-        <w:keepLines w:val="0"/>
-        <w:pageBreakBefore w:val="0"/>
-        <w:widowControl w:val="1"/>
-        <w:numPr>
-          <w:ilvl w:val="0"/>
-          <w:numId w:val="4"/>
-        </w:numPr>
-        <w:pBdr>
-          <w:top w:space="0" w:sz="0" w:val="nil"/>
-          <w:left w:space="0" w:sz="0" w:val="nil"/>
-          <w:bottom w:space="0" w:sz="0" w:val="nil"/>
-          <w:right w:space="0" w:sz="0" w:val="nil"/>
-          <w:between w:space="0" w:sz="0" w:val="nil"/>
-        </w:pBdr>
-        <w:shd w:fill="auto" w:val="clear"/>
-        <w:spacing w:after="120" w:before="0" w:beforeAutospacing="0" w:line="360" w:lineRule="auto"/>
-        <w:ind w:left="720" w:right="0" w:hanging="360"/>
-        <w:jc w:val="both"/>
-      </w:pPr>
-      <w:bookmarkStart w:colFirst="0" w:colLast="0" w:name="_heading=h.2v1i0o4kyvp" w:id="32"/>
-      <w:bookmarkEnd w:id="32"/>
-      <w:r>
-        <w:rPr>
-          <w:rtl w:val="0"/>
-        </w:rPr>
-        <w:t xml:space="preserve">EX[2]: </w:t>
-      </w:r>
-      <w:r>
-        <w:rPr>
-          <w:rtl w:val="0"/>
-        </w:rPr>
-        <w:t xml:space="preserve">Si el donante cancela una cita existente, el sistema actualizará la disponibilidad de citas de donación de sangre.</w:t>
-      </w:r>
-      <w:r>
-        <w:rPr>
-          <w:rtl w:val="0"/>
-        </w:rPr>
-      </w:r>
-    </w:p>
-    <w:p>
-      <w:pPr>
-        <w:rPr>
-          <w:sz w:val="36"/>
-          <w:szCs w:val="36"/>
-        </w:rPr>
-      </w:pPr>
+        <w:ind w:left="720" w:hanging="360"/>
+      </w:pPr>
+      <w:r>
+        <w:rPr>
+          <w:rtl w:val="0"/>
+        </w:rPr>
+        <w:t xml:space="preserve">EX[2]: Si el donante proporciona información falsa o engañosa, se le informa y no se otorga la recompensa. Además, se pueden tomar medidas adicionales para evitar futuros comportamientos fraudulentos.</w:t>
+      </w:r>
       <w:r>
         <w:rPr>
           <w:rtl w:val="0"/>
@@ -2256,111 +1988,110 @@
   <w:abstractNum w:abstractNumId="1">
     <w:lvl w:ilvl="0">
       <w:start w:val="1"/>
-      <w:numFmt w:val="decimal"/>
-      <w:lvlText w:val="%1."/>
-      <w:lvlJc w:val="left"/>
-      <w:pPr>
-        <w:ind w:left="858" w:hanging="432.00000000000006"/>
-      </w:pPr>
-      <w:rPr>
-        <w:rFonts w:ascii="Arial" w:cs="Arial" w:eastAsia="Arial" w:hAnsi="Arial"/>
-        <w:vertAlign w:val="baseline"/>
+      <w:numFmt w:val="bullet"/>
+      <w:lvlText w:val="●"/>
+      <w:lvlJc w:val="left"/>
+      <w:pPr>
+        <w:ind w:left="720" w:hanging="360"/>
+      </w:pPr>
+      <w:rPr>
+        <w:u w:val="none"/>
       </w:rPr>
     </w:lvl>
     <w:lvl w:ilvl="1">
       <w:start w:val="1"/>
-      <w:numFmt w:val="decimal"/>
-      <w:lvlText w:val="%1.%2"/>
-      <w:lvlJc w:val="left"/>
-      <w:pPr>
-        <w:ind w:left="576" w:hanging="576"/>
-      </w:pPr>
-      <w:rPr>
-        <w:vertAlign w:val="baseline"/>
+      <w:numFmt w:val="bullet"/>
+      <w:lvlText w:val="○"/>
+      <w:lvlJc w:val="left"/>
+      <w:pPr>
+        <w:ind w:left="1440" w:hanging="360"/>
+      </w:pPr>
+      <w:rPr>
+        <w:u w:val="none"/>
       </w:rPr>
     </w:lvl>
     <w:lvl w:ilvl="2">
       <w:start w:val="1"/>
-      <w:numFmt w:val="decimal"/>
-      <w:lvlText w:val="%1.%2.%3"/>
-      <w:lvlJc w:val="left"/>
-      <w:pPr>
-        <w:ind w:left="1855" w:hanging="720"/>
-      </w:pPr>
-      <w:rPr>
-        <w:vertAlign w:val="baseline"/>
+      <w:numFmt w:val="bullet"/>
+      <w:lvlText w:val="■"/>
+      <w:lvlJc w:val="left"/>
+      <w:pPr>
+        <w:ind w:left="2160" w:hanging="360"/>
+      </w:pPr>
+      <w:rPr>
+        <w:u w:val="none"/>
       </w:rPr>
     </w:lvl>
     <w:lvl w:ilvl="3">
       <w:start w:val="1"/>
-      <w:numFmt w:val="decimal"/>
-      <w:lvlText w:val="%1.%2.%3.%4"/>
-      <w:lvlJc w:val="left"/>
-      <w:pPr>
-        <w:ind w:left="864" w:hanging="864"/>
-      </w:pPr>
-      <w:rPr>
-        <w:vertAlign w:val="baseline"/>
+      <w:numFmt w:val="bullet"/>
+      <w:lvlText w:val="●"/>
+      <w:lvlJc w:val="left"/>
+      <w:pPr>
+        <w:ind w:left="2880" w:hanging="360"/>
+      </w:pPr>
+      <w:rPr>
+        <w:u w:val="none"/>
       </w:rPr>
     </w:lvl>
     <w:lvl w:ilvl="4">
       <w:start w:val="1"/>
-      <w:numFmt w:val="decimal"/>
-      <w:lvlText w:val=""/>
-      <w:lvlJc w:val="left"/>
-      <w:pPr>
-        <w:ind w:left="1008" w:hanging="1008"/>
-      </w:pPr>
-      <w:rPr>
-        <w:vertAlign w:val="baseline"/>
+      <w:numFmt w:val="bullet"/>
+      <w:lvlText w:val="○"/>
+      <w:lvlJc w:val="left"/>
+      <w:pPr>
+        <w:ind w:left="3600" w:hanging="360"/>
+      </w:pPr>
+      <w:rPr>
+        <w:u w:val="none"/>
       </w:rPr>
     </w:lvl>
     <w:lvl w:ilvl="5">
       <w:start w:val="1"/>
-      <w:numFmt w:val="decimal"/>
-      <w:lvlText w:val=""/>
-      <w:lvlJc w:val="left"/>
-      <w:pPr>
-        <w:ind w:left="1152" w:hanging="1152"/>
-      </w:pPr>
-      <w:rPr>
-        <w:vertAlign w:val="baseline"/>
+      <w:numFmt w:val="bullet"/>
+      <w:lvlText w:val="■"/>
+      <w:lvlJc w:val="left"/>
+      <w:pPr>
+        <w:ind w:left="4320" w:hanging="360"/>
+      </w:pPr>
+      <w:rPr>
+        <w:u w:val="none"/>
       </w:rPr>
     </w:lvl>
     <w:lvl w:ilvl="6">
       <w:start w:val="1"/>
-      <w:numFmt w:val="decimal"/>
-      <w:lvlText w:val=""/>
-      <w:lvlJc w:val="left"/>
-      <w:pPr>
-        <w:ind w:left="1296" w:hanging="1296"/>
-      </w:pPr>
-      <w:rPr>
-        <w:vertAlign w:val="baseline"/>
+      <w:numFmt w:val="bullet"/>
+      <w:lvlText w:val="●"/>
+      <w:lvlJc w:val="left"/>
+      <w:pPr>
+        <w:ind w:left="5040" w:hanging="360"/>
+      </w:pPr>
+      <w:rPr>
+        <w:u w:val="none"/>
       </w:rPr>
     </w:lvl>
     <w:lvl w:ilvl="7">
       <w:start w:val="1"/>
-      <w:numFmt w:val="decimal"/>
-      <w:lvlText w:val=""/>
-      <w:lvlJc w:val="left"/>
-      <w:pPr>
-        <w:ind w:left="1440" w:hanging="1440"/>
-      </w:pPr>
-      <w:rPr>
-        <w:vertAlign w:val="baseline"/>
+      <w:numFmt w:val="bullet"/>
+      <w:lvlText w:val="○"/>
+      <w:lvlJc w:val="left"/>
+      <w:pPr>
+        <w:ind w:left="5760" w:hanging="360"/>
+      </w:pPr>
+      <w:rPr>
+        <w:u w:val="none"/>
       </w:rPr>
     </w:lvl>
     <w:lvl w:ilvl="8">
       <w:start w:val="1"/>
-      <w:numFmt w:val="decimal"/>
-      <w:lvlText w:val=""/>
-      <w:lvlJc w:val="left"/>
-      <w:pPr>
-        <w:ind w:left="1584" w:hanging="1584"/>
-      </w:pPr>
-      <w:rPr>
-        <w:vertAlign w:val="baseline"/>
+      <w:numFmt w:val="bullet"/>
+      <w:lvlText w:val="■"/>
+      <w:lvlJc w:val="left"/>
+      <w:pPr>
+        <w:ind w:left="6480" w:hanging="360"/>
+      </w:pPr>
+      <w:rPr>
+        <w:u w:val="none"/>
       </w:rPr>
     </w:lvl>
   </w:abstractNum>
@@ -2368,117 +2099,102 @@
     <w:lvl w:ilvl="0">
       <w:start w:val="1"/>
       <w:numFmt w:val="bullet"/>
-      <w:lvlText w:val="❖"/>
+      <w:lvlText w:val="●"/>
       <w:lvlJc w:val="left"/>
       <w:pPr>
         <w:ind w:left="720" w:hanging="360"/>
       </w:pPr>
       <w:rPr>
-        <w:u w:val="none"/>
+        <w:rFonts w:ascii="Noto Sans Symbols" w:cs="Noto Sans Symbols" w:eastAsia="Noto Sans Symbols" w:hAnsi="Noto Sans Symbols"/>
+        <w:vertAlign w:val="baseline"/>
       </w:rPr>
     </w:lvl>
     <w:lvl w:ilvl="1">
       <w:start w:val="1"/>
       <w:numFmt w:val="bullet"/>
-      <w:lvlText w:val="➢"/>
-      <w:lvlJc w:val="left"/>
-      <w:pPr>
-        <w:ind w:left="1440" w:hanging="360"/>
-      </w:pPr>
-      <w:rPr>
-        <w:u w:val="none"/>
-      </w:rPr>
+      <w:lvlText w:val=""/>
+      <w:lvlJc w:val="left"/>
+      <w:pPr>
+        <w:ind w:left="0" w:firstLine="0"/>
+      </w:pPr>
+      <w:rPr/>
     </w:lvl>
     <w:lvl w:ilvl="2">
       <w:start w:val="1"/>
       <w:numFmt w:val="bullet"/>
-      <w:lvlText w:val="■"/>
-      <w:lvlJc w:val="left"/>
-      <w:pPr>
-        <w:ind w:left="2160" w:hanging="360"/>
-      </w:pPr>
-      <w:rPr>
-        <w:u w:val="none"/>
-      </w:rPr>
+      <w:lvlText w:val=""/>
+      <w:lvlJc w:val="left"/>
+      <w:pPr>
+        <w:ind w:left="0" w:firstLine="0"/>
+      </w:pPr>
+      <w:rPr/>
     </w:lvl>
     <w:lvl w:ilvl="3">
       <w:start w:val="1"/>
       <w:numFmt w:val="bullet"/>
-      <w:lvlText w:val="●"/>
-      <w:lvlJc w:val="left"/>
-      <w:pPr>
-        <w:ind w:left="2880" w:hanging="360"/>
-      </w:pPr>
-      <w:rPr>
-        <w:u w:val="none"/>
-      </w:rPr>
+      <w:lvlText w:val=""/>
+      <w:lvlJc w:val="left"/>
+      <w:pPr>
+        <w:ind w:left="0" w:firstLine="0"/>
+      </w:pPr>
+      <w:rPr/>
     </w:lvl>
     <w:lvl w:ilvl="4">
       <w:start w:val="1"/>
       <w:numFmt w:val="bullet"/>
-      <w:lvlText w:val="◆"/>
-      <w:lvlJc w:val="left"/>
-      <w:pPr>
-        <w:ind w:left="3600" w:hanging="360"/>
-      </w:pPr>
-      <w:rPr>
-        <w:u w:val="none"/>
-      </w:rPr>
+      <w:lvlText w:val=""/>
+      <w:lvlJc w:val="left"/>
+      <w:pPr>
+        <w:ind w:left="0" w:firstLine="0"/>
+      </w:pPr>
+      <w:rPr/>
     </w:lvl>
     <w:lvl w:ilvl="5">
       <w:start w:val="1"/>
       <w:numFmt w:val="bullet"/>
-      <w:lvlText w:val="➢"/>
-      <w:lvlJc w:val="left"/>
-      <w:pPr>
-        <w:ind w:left="4320" w:hanging="360"/>
-      </w:pPr>
-      <w:rPr>
-        <w:u w:val="none"/>
-      </w:rPr>
+      <w:lvlText w:val=""/>
+      <w:lvlJc w:val="left"/>
+      <w:pPr>
+        <w:ind w:left="0" w:firstLine="0"/>
+      </w:pPr>
+      <w:rPr/>
     </w:lvl>
     <w:lvl w:ilvl="6">
       <w:start w:val="1"/>
       <w:numFmt w:val="bullet"/>
-      <w:lvlText w:val="■"/>
-      <w:lvlJc w:val="left"/>
-      <w:pPr>
-        <w:ind w:left="5040" w:hanging="360"/>
-      </w:pPr>
-      <w:rPr>
-        <w:u w:val="none"/>
-      </w:rPr>
+      <w:lvlText w:val=""/>
+      <w:lvlJc w:val="left"/>
+      <w:pPr>
+        <w:ind w:left="0" w:firstLine="0"/>
+      </w:pPr>
+      <w:rPr/>
     </w:lvl>
     <w:lvl w:ilvl="7">
       <w:start w:val="1"/>
       <w:numFmt w:val="bullet"/>
-      <w:lvlText w:val="●"/>
-      <w:lvlJc w:val="left"/>
-      <w:pPr>
-        <w:ind w:left="5760" w:hanging="360"/>
-      </w:pPr>
-      <w:rPr>
-        <w:u w:val="none"/>
-      </w:rPr>
+      <w:lvlText w:val=""/>
+      <w:lvlJc w:val="left"/>
+      <w:pPr>
+        <w:ind w:left="0" w:firstLine="0"/>
+      </w:pPr>
+      <w:rPr/>
     </w:lvl>
     <w:lvl w:ilvl="8">
       <w:start w:val="1"/>
       <w:numFmt w:val="bullet"/>
-      <w:lvlText w:val="◆"/>
-      <w:lvlJc w:val="left"/>
-      <w:pPr>
-        <w:ind w:left="6480" w:hanging="360"/>
-      </w:pPr>
-      <w:rPr>
-        <w:u w:val="none"/>
-      </w:rPr>
+      <w:lvlText w:val=""/>
+      <w:lvlJc w:val="left"/>
+      <w:pPr>
+        <w:ind w:left="0" w:firstLine="0"/>
+      </w:pPr>
+      <w:rPr/>
     </w:lvl>
   </w:abstractNum>
   <w:abstractNum w:abstractNumId="3">
     <w:lvl w:ilvl="0">
       <w:start w:val="1"/>
       <w:numFmt w:val="bullet"/>
-      <w:lvlText w:val="❖"/>
+      <w:lvlText w:val="●"/>
       <w:lvlJc w:val="left"/>
       <w:pPr>
         <w:ind w:left="720" w:hanging="360"/>
@@ -2490,7 +2206,7 @@
     <w:lvl w:ilvl="1">
       <w:start w:val="1"/>
       <w:numFmt w:val="bullet"/>
-      <w:lvlText w:val="➢"/>
+      <w:lvlText w:val="○"/>
       <w:lvlJc w:val="left"/>
       <w:pPr>
         <w:ind w:left="1440" w:hanging="360"/>
@@ -2526,7 +2242,7 @@
     <w:lvl w:ilvl="4">
       <w:start w:val="1"/>
       <w:numFmt w:val="bullet"/>
-      <w:lvlText w:val="◆"/>
+      <w:lvlText w:val="○"/>
       <w:lvlJc w:val="left"/>
       <w:pPr>
         <w:ind w:left="3600" w:hanging="360"/>
@@ -2538,7 +2254,7 @@
     <w:lvl w:ilvl="5">
       <w:start w:val="1"/>
       <w:numFmt w:val="bullet"/>
-      <w:lvlText w:val="➢"/>
+      <w:lvlText w:val="■"/>
       <w:lvlJc w:val="left"/>
       <w:pPr>
         <w:ind w:left="4320" w:hanging="360"/>
@@ -2550,31 +2266,31 @@
     <w:lvl w:ilvl="6">
       <w:start w:val="1"/>
       <w:numFmt w:val="bullet"/>
+      <w:lvlText w:val="●"/>
+      <w:lvlJc w:val="left"/>
+      <w:pPr>
+        <w:ind w:left="5040" w:hanging="360"/>
+      </w:pPr>
+      <w:rPr>
+        <w:u w:val="none"/>
+      </w:rPr>
+    </w:lvl>
+    <w:lvl w:ilvl="7">
+      <w:start w:val="1"/>
+      <w:numFmt w:val="bullet"/>
+      <w:lvlText w:val="○"/>
+      <w:lvlJc w:val="left"/>
+      <w:pPr>
+        <w:ind w:left="5760" w:hanging="360"/>
+      </w:pPr>
+      <w:rPr>
+        <w:u w:val="none"/>
+      </w:rPr>
+    </w:lvl>
+    <w:lvl w:ilvl="8">
+      <w:start w:val="1"/>
+      <w:numFmt w:val="bullet"/>
       <w:lvlText w:val="■"/>
-      <w:lvlJc w:val="left"/>
-      <w:pPr>
-        <w:ind w:left="5040" w:hanging="360"/>
-      </w:pPr>
-      <w:rPr>
-        <w:u w:val="none"/>
-      </w:rPr>
-    </w:lvl>
-    <w:lvl w:ilvl="7">
-      <w:start w:val="1"/>
-      <w:numFmt w:val="bullet"/>
-      <w:lvlText w:val="●"/>
-      <w:lvlJc w:val="left"/>
-      <w:pPr>
-        <w:ind w:left="5760" w:hanging="360"/>
-      </w:pPr>
-      <w:rPr>
-        <w:u w:val="none"/>
-      </w:rPr>
-    </w:lvl>
-    <w:lvl w:ilvl="8">
-      <w:start w:val="1"/>
-      <w:numFmt w:val="bullet"/>
-      <w:lvlText w:val="◆"/>
       <w:lvlJc w:val="left"/>
       <w:pPr>
         <w:ind w:left="6480" w:hanging="360"/>
@@ -2587,8 +2303,119 @@
   <w:abstractNum w:abstractNumId="4">
     <w:lvl w:ilvl="0">
       <w:start w:val="1"/>
-      <w:numFmt w:val="bullet"/>
-      <w:lvlText w:val="❖"/>
+      <w:numFmt w:val="decimal"/>
+      <w:lvlText w:val="%1."/>
+      <w:lvlJc w:val="left"/>
+      <w:pPr>
+        <w:ind w:left="858" w:hanging="432.00000000000006"/>
+      </w:pPr>
+      <w:rPr>
+        <w:rFonts w:ascii="Arial" w:cs="Arial" w:eastAsia="Arial" w:hAnsi="Arial"/>
+        <w:vertAlign w:val="baseline"/>
+      </w:rPr>
+    </w:lvl>
+    <w:lvl w:ilvl="1">
+      <w:start w:val="1"/>
+      <w:numFmt w:val="decimal"/>
+      <w:lvlText w:val="%1.%2"/>
+      <w:lvlJc w:val="left"/>
+      <w:pPr>
+        <w:ind w:left="576" w:hanging="576"/>
+      </w:pPr>
+      <w:rPr>
+        <w:vertAlign w:val="baseline"/>
+      </w:rPr>
+    </w:lvl>
+    <w:lvl w:ilvl="2">
+      <w:start w:val="1"/>
+      <w:numFmt w:val="decimal"/>
+      <w:lvlText w:val="%1.%2.%3"/>
+      <w:lvlJc w:val="left"/>
+      <w:pPr>
+        <w:ind w:left="1855" w:hanging="720"/>
+      </w:pPr>
+      <w:rPr>
+        <w:vertAlign w:val="baseline"/>
+      </w:rPr>
+    </w:lvl>
+    <w:lvl w:ilvl="3">
+      <w:start w:val="1"/>
+      <w:numFmt w:val="decimal"/>
+      <w:lvlText w:val="%1.%2.%3.%4"/>
+      <w:lvlJc w:val="left"/>
+      <w:pPr>
+        <w:ind w:left="864" w:hanging="864"/>
+      </w:pPr>
+      <w:rPr>
+        <w:vertAlign w:val="baseline"/>
+      </w:rPr>
+    </w:lvl>
+    <w:lvl w:ilvl="4">
+      <w:start w:val="1"/>
+      <w:numFmt w:val="decimal"/>
+      <w:lvlText w:val=""/>
+      <w:lvlJc w:val="left"/>
+      <w:pPr>
+        <w:ind w:left="1008" w:hanging="1008"/>
+      </w:pPr>
+      <w:rPr>
+        <w:vertAlign w:val="baseline"/>
+      </w:rPr>
+    </w:lvl>
+    <w:lvl w:ilvl="5">
+      <w:start w:val="1"/>
+      <w:numFmt w:val="decimal"/>
+      <w:lvlText w:val=""/>
+      <w:lvlJc w:val="left"/>
+      <w:pPr>
+        <w:ind w:left="1152" w:hanging="1152"/>
+      </w:pPr>
+      <w:rPr>
+        <w:vertAlign w:val="baseline"/>
+      </w:rPr>
+    </w:lvl>
+    <w:lvl w:ilvl="6">
+      <w:start w:val="1"/>
+      <w:numFmt w:val="decimal"/>
+      <w:lvlText w:val=""/>
+      <w:lvlJc w:val="left"/>
+      <w:pPr>
+        <w:ind w:left="1296" w:hanging="1296"/>
+      </w:pPr>
+      <w:rPr>
+        <w:vertAlign w:val="baseline"/>
+      </w:rPr>
+    </w:lvl>
+    <w:lvl w:ilvl="7">
+      <w:start w:val="1"/>
+      <w:numFmt w:val="decimal"/>
+      <w:lvlText w:val=""/>
+      <w:lvlJc w:val="left"/>
+      <w:pPr>
+        <w:ind w:left="1440" w:hanging="1440"/>
+      </w:pPr>
+      <w:rPr>
+        <w:vertAlign w:val="baseline"/>
+      </w:rPr>
+    </w:lvl>
+    <w:lvl w:ilvl="8">
+      <w:start w:val="1"/>
+      <w:numFmt w:val="decimal"/>
+      <w:lvlText w:val=""/>
+      <w:lvlJc w:val="left"/>
+      <w:pPr>
+        <w:ind w:left="1584" w:hanging="1584"/>
+      </w:pPr>
+      <w:rPr>
+        <w:vertAlign w:val="baseline"/>
+      </w:rPr>
+    </w:lvl>
+  </w:abstractNum>
+  <w:abstractNum w:abstractNumId="5">
+    <w:lvl w:ilvl="0">
+      <w:start w:val="1"/>
+      <w:numFmt w:val="bullet"/>
+      <w:lvlText w:val="●"/>
       <w:lvlJc w:val="left"/>
       <w:pPr>
         <w:ind w:left="720" w:hanging="360"/>
@@ -2600,7 +2427,7 @@
     <w:lvl w:ilvl="1">
       <w:start w:val="1"/>
       <w:numFmt w:val="bullet"/>
-      <w:lvlText w:val="➢"/>
+      <w:lvlText w:val="○"/>
       <w:lvlJc w:val="left"/>
       <w:pPr>
         <w:ind w:left="1440" w:hanging="360"/>
@@ -2636,7 +2463,7 @@
     <w:lvl w:ilvl="4">
       <w:start w:val="1"/>
       <w:numFmt w:val="bullet"/>
-      <w:lvlText w:val="◆"/>
+      <w:lvlText w:val="○"/>
       <w:lvlJc w:val="left"/>
       <w:pPr>
         <w:ind w:left="3600" w:hanging="360"/>
@@ -2648,7 +2475,7 @@
     <w:lvl w:ilvl="5">
       <w:start w:val="1"/>
       <w:numFmt w:val="bullet"/>
-      <w:lvlText w:val="➢"/>
+      <w:lvlText w:val="■"/>
       <w:lvlJc w:val="left"/>
       <w:pPr>
         <w:ind w:left="4320" w:hanging="360"/>
@@ -2660,38 +2487,134 @@
     <w:lvl w:ilvl="6">
       <w:start w:val="1"/>
       <w:numFmt w:val="bullet"/>
+      <w:lvlText w:val="●"/>
+      <w:lvlJc w:val="left"/>
+      <w:pPr>
+        <w:ind w:left="5040" w:hanging="360"/>
+      </w:pPr>
+      <w:rPr>
+        <w:u w:val="none"/>
+      </w:rPr>
+    </w:lvl>
+    <w:lvl w:ilvl="7">
+      <w:start w:val="1"/>
+      <w:numFmt w:val="bullet"/>
+      <w:lvlText w:val="○"/>
+      <w:lvlJc w:val="left"/>
+      <w:pPr>
+        <w:ind w:left="5760" w:hanging="360"/>
+      </w:pPr>
+      <w:rPr>
+        <w:u w:val="none"/>
+      </w:rPr>
+    </w:lvl>
+    <w:lvl w:ilvl="8">
+      <w:start w:val="1"/>
+      <w:numFmt w:val="bullet"/>
       <w:lvlText w:val="■"/>
       <w:lvlJc w:val="left"/>
       <w:pPr>
-        <w:ind w:left="5040" w:hanging="360"/>
+        <w:ind w:left="6480" w:hanging="360"/>
       </w:pPr>
       <w:rPr>
         <w:u w:val="none"/>
       </w:rPr>
     </w:lvl>
+  </w:abstractNum>
+  <w:abstractNum w:abstractNumId="6">
+    <w:lvl w:ilvl="0">
+      <w:start w:val="1"/>
+      <w:numFmt w:val="decimal"/>
+      <w:lvlText w:val="%1."/>
+      <w:lvlJc w:val="left"/>
+      <w:pPr>
+        <w:ind w:left="360" w:hanging="360"/>
+      </w:pPr>
+      <w:rPr>
+        <w:sz w:val="20"/>
+        <w:szCs w:val="20"/>
+        <w:vertAlign w:val="baseline"/>
+      </w:rPr>
+    </w:lvl>
+    <w:lvl w:ilvl="1">
+      <w:start w:val="1"/>
+      <w:numFmt w:val="bullet"/>
+      <w:lvlText w:val=""/>
+      <w:lvlJc w:val="left"/>
+      <w:pPr>
+        <w:ind w:left="0" w:firstLine="0"/>
+      </w:pPr>
+      <w:rPr/>
+    </w:lvl>
+    <w:lvl w:ilvl="2">
+      <w:start w:val="1"/>
+      <w:numFmt w:val="bullet"/>
+      <w:lvlText w:val=""/>
+      <w:lvlJc w:val="left"/>
+      <w:pPr>
+        <w:ind w:left="0" w:firstLine="0"/>
+      </w:pPr>
+      <w:rPr/>
+    </w:lvl>
+    <w:lvl w:ilvl="3">
+      <w:start w:val="1"/>
+      <w:numFmt w:val="bullet"/>
+      <w:lvlText w:val=""/>
+      <w:lvlJc w:val="left"/>
+      <w:pPr>
+        <w:ind w:left="0" w:firstLine="0"/>
+      </w:pPr>
+      <w:rPr/>
+    </w:lvl>
+    <w:lvl w:ilvl="4">
+      <w:start w:val="1"/>
+      <w:numFmt w:val="bullet"/>
+      <w:lvlText w:val=""/>
+      <w:lvlJc w:val="left"/>
+      <w:pPr>
+        <w:ind w:left="0" w:firstLine="0"/>
+      </w:pPr>
+      <w:rPr/>
+    </w:lvl>
+    <w:lvl w:ilvl="5">
+      <w:start w:val="1"/>
+      <w:numFmt w:val="bullet"/>
+      <w:lvlText w:val=""/>
+      <w:lvlJc w:val="left"/>
+      <w:pPr>
+        <w:ind w:left="0" w:firstLine="0"/>
+      </w:pPr>
+      <w:rPr/>
+    </w:lvl>
+    <w:lvl w:ilvl="6">
+      <w:start w:val="1"/>
+      <w:numFmt w:val="bullet"/>
+      <w:lvlText w:val=""/>
+      <w:lvlJc w:val="left"/>
+      <w:pPr>
+        <w:ind w:left="0" w:firstLine="0"/>
+      </w:pPr>
+      <w:rPr/>
+    </w:lvl>
     <w:lvl w:ilvl="7">
       <w:start w:val="1"/>
       <w:numFmt w:val="bullet"/>
-      <w:lvlText w:val="●"/>
-      <w:lvlJc w:val="left"/>
-      <w:pPr>
-        <w:ind w:left="5760" w:hanging="360"/>
-      </w:pPr>
-      <w:rPr>
-        <w:u w:val="none"/>
-      </w:rPr>
+      <w:lvlText w:val=""/>
+      <w:lvlJc w:val="left"/>
+      <w:pPr>
+        <w:ind w:left="0" w:firstLine="0"/>
+      </w:pPr>
+      <w:rPr/>
     </w:lvl>
     <w:lvl w:ilvl="8">
       <w:start w:val="1"/>
       <w:numFmt w:val="bullet"/>
-      <w:lvlText w:val="◆"/>
-      <w:lvlJc w:val="left"/>
-      <w:pPr>
-        <w:ind w:left="6480" w:hanging="360"/>
-      </w:pPr>
-      <w:rPr>
-        <w:u w:val="none"/>
-      </w:rPr>
+      <w:lvlText w:val=""/>
+      <w:lvlJc w:val="left"/>
+      <w:pPr>
+        <w:ind w:left="0" w:firstLine="0"/>
+      </w:pPr>
+      <w:rPr/>
     </w:lvl>
   </w:abstractNum>
   <w:num w:numId="1">
@@ -2705,6 +2628,12 @@
   </w:num>
   <w:num w:numId="4">
     <w:abstractNumId w:val="4"/>
+  </w:num>
+  <w:num w:numId="5">
+    <w:abstractNumId w:val="5"/>
+  </w:num>
+  <w:num w:numId="6">
+    <w:abstractNumId w:val="6"/>
   </w:num>
 </w:numbering>
 </file>
@@ -2960,142 +2889,6 @@
       <w:b w:val="1"/>
       <w:sz w:val="72"/>
       <w:szCs w:val="72"/>
-    </w:rPr>
-  </w:style>
-  <w:style w:type="paragraph" w:styleId="Normal" w:default="1">
-    <w:name w:val="normal"/>
-  </w:style>
-  <w:style w:type="table" w:styleId="TableNormal" w:default="1">
-    <w:name w:val="Table Normal"/>
-  </w:style>
-  <w:style w:type="paragraph" w:styleId="Heading1">
-    <w:name w:val="heading 1"/>
-    <w:basedOn w:val="Normal"/>
-    <w:next w:val="Normal"/>
-    <w:pPr>
-      <w:keepNext w:val="1"/>
-      <w:keepLines w:val="1"/>
-      <w:pageBreakBefore w:val="0"/>
-      <w:spacing w:after="120" w:before="480" w:lineRule="auto"/>
-    </w:pPr>
-    <w:rPr>
-      <w:b w:val="1"/>
-      <w:sz w:val="48"/>
-      <w:szCs w:val="48"/>
-    </w:rPr>
-  </w:style>
-  <w:style w:type="paragraph" w:styleId="Heading2">
-    <w:name w:val="heading 2"/>
-    <w:basedOn w:val="Normal"/>
-    <w:next w:val="Normal"/>
-    <w:pPr>
-      <w:keepNext w:val="1"/>
-      <w:keepLines w:val="1"/>
-      <w:pageBreakBefore w:val="0"/>
-      <w:spacing w:after="80" w:before="360" w:lineRule="auto"/>
-    </w:pPr>
-    <w:rPr>
-      <w:b w:val="1"/>
-      <w:sz w:val="36"/>
-      <w:szCs w:val="36"/>
-    </w:rPr>
-  </w:style>
-  <w:style w:type="paragraph" w:styleId="Heading3">
-    <w:name w:val="heading 3"/>
-    <w:basedOn w:val="Normal"/>
-    <w:next w:val="Normal"/>
-    <w:pPr>
-      <w:keepNext w:val="1"/>
-      <w:keepLines w:val="1"/>
-      <w:pageBreakBefore w:val="0"/>
-      <w:spacing w:after="80" w:before="280" w:lineRule="auto"/>
-    </w:pPr>
-    <w:rPr>
-      <w:b w:val="1"/>
-      <w:sz w:val="28"/>
-      <w:szCs w:val="28"/>
-    </w:rPr>
-  </w:style>
-  <w:style w:type="paragraph" w:styleId="Heading4">
-    <w:name w:val="heading 4"/>
-    <w:basedOn w:val="Normal"/>
-    <w:next w:val="Normal"/>
-    <w:pPr>
-      <w:keepNext w:val="1"/>
-      <w:keepLines w:val="1"/>
-      <w:pageBreakBefore w:val="0"/>
-      <w:spacing w:after="40" w:before="240" w:lineRule="auto"/>
-    </w:pPr>
-    <w:rPr>
-      <w:b w:val="1"/>
-      <w:sz w:val="24"/>
-      <w:szCs w:val="24"/>
-    </w:rPr>
-  </w:style>
-  <w:style w:type="paragraph" w:styleId="Heading5">
-    <w:name w:val="heading 5"/>
-    <w:basedOn w:val="Normal"/>
-    <w:next w:val="Normal"/>
-    <w:pPr>
-      <w:keepNext w:val="1"/>
-      <w:keepLines w:val="1"/>
-      <w:pageBreakBefore w:val="0"/>
-      <w:spacing w:after="40" w:before="220" w:lineRule="auto"/>
-    </w:pPr>
-    <w:rPr>
-      <w:b w:val="1"/>
-      <w:sz w:val="22"/>
-      <w:szCs w:val="22"/>
-    </w:rPr>
-  </w:style>
-  <w:style w:type="paragraph" w:styleId="Heading6">
-    <w:name w:val="heading 6"/>
-    <w:basedOn w:val="Normal"/>
-    <w:next w:val="Normal"/>
-    <w:pPr>
-      <w:keepNext w:val="1"/>
-      <w:keepLines w:val="1"/>
-      <w:pageBreakBefore w:val="0"/>
-      <w:spacing w:after="40" w:before="200" w:lineRule="auto"/>
-    </w:pPr>
-    <w:rPr>
-      <w:b w:val="1"/>
-      <w:sz w:val="20"/>
-      <w:szCs w:val="20"/>
-    </w:rPr>
-  </w:style>
-  <w:style w:type="paragraph" w:styleId="Title">
-    <w:name w:val="Title"/>
-    <w:basedOn w:val="Normal"/>
-    <w:next w:val="Normal"/>
-    <w:pPr>
-      <w:keepNext w:val="1"/>
-      <w:keepLines w:val="1"/>
-      <w:pageBreakBefore w:val="0"/>
-      <w:spacing w:after="120" w:before="480" w:lineRule="auto"/>
-    </w:pPr>
-    <w:rPr>
-      <w:b w:val="1"/>
-      <w:sz w:val="72"/>
-      <w:szCs w:val="72"/>
-    </w:rPr>
-  </w:style>
-  <w:style w:type="paragraph" w:styleId="Subtitle">
-    <w:name w:val="Subtitle"/>
-    <w:basedOn w:val="Normal"/>
-    <w:next w:val="Normal"/>
-    <w:pPr>
-      <w:keepNext w:val="1"/>
-      <w:keepLines w:val="1"/>
-      <w:pageBreakBefore w:val="0"/>
-      <w:spacing w:after="80" w:before="360" w:lineRule="auto"/>
-    </w:pPr>
-    <w:rPr>
-      <w:rFonts w:ascii="Georgia" w:cs="Georgia" w:eastAsia="Georgia" w:hAnsi="Georgia"/>
-      <w:i w:val="1"/>
-      <w:color w:val="666666"/>
-      <w:sz w:val="48"/>
-      <w:szCs w:val="48"/>
     </w:rPr>
   </w:style>
   <w:style w:type="paragraph" w:styleId="Subtitle">
@@ -3459,7 +3252,7 @@
 
 <file path=customXML/item1.xml><?xml version="1.0" encoding="utf-8"?>
 <go:gDocsCustomXmlDataStorage xmlns:go="http://customooxmlschemas.google.com/" xmlns:r="http://schemas.openxmlformats.org/officeDocument/2006/relationships" uri="GoogleDocsCustomDataVersion1">
-  <go:docsCustomData xmlns:go="http://customooxmlschemas.google.com/" roundtripDataSignature="AMtx7mjvWJJfEOJVdB29DPt/L2ctk1XSKQ==">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</go:docsCustomData>
+  <go:docsCustomData xmlns:go="http://customooxmlschemas.google.com/" roundtripDataSignature="AMtx7mg2t9drOafb0P+5vLuak46BBRhSKg==">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</go:docsCustomData>
 </go:gDocsCustomXmlDataStorage>
 </file>
 

</xml_diff>